<commit_message>
Update How To Install WordPress and WooCommerce.docx
</commit_message>
<xml_diff>
--- a/web/How To Install WordPress and WooCommerce.docx
+++ b/web/How To Install WordPress and WooCommerce.docx
@@ -52,19 +52,7 @@
           <w:sz w:val="39"/>
           <w:szCs w:val="39"/>
         </w:rPr>
-        <w:t xml:space="preserve"> and </w:t>
-      </w:r>
-      <w:r>
-        <w:rPr>
-          <w:rFonts w:ascii="Helvetica Neue" w:eastAsia="Times New Roman" w:hAnsi="Helvetica Neue" w:cs="Times New Roman"/>
-          <w:b/>
-          <w:bCs/>
-          <w:color w:val="222222"/>
-          <w:kern w:val="36"/>
-          <w:sz w:val="39"/>
-          <w:szCs w:val="39"/>
-        </w:rPr>
-        <w:t>WooCommerce</w:t>
+        <w:t xml:space="preserve"> and WooCommerce</w:t>
       </w:r>
     </w:p>
     <w:p>
@@ -312,8 +300,6 @@
         </w:rPr>
         <w:t xml:space="preserve"> (free).</w:t>
       </w:r>
-      <w:bookmarkStart w:id="0" w:name="_GoBack"/>
-      <w:bookmarkEnd w:id="0"/>
     </w:p>
     <w:p>
       <w:pPr>
@@ -392,16 +378,7 @@
           <w:sz w:val="21"/>
           <w:szCs w:val="21"/>
         </w:rPr>
-        <w:t xml:space="preserve"> will see like this</w:t>
-      </w:r>
-      <w:r>
-        <w:rPr>
-          <w:rFonts w:ascii="Helvetica Neue" w:hAnsi="Helvetica Neue"/>
-          <w:color w:val="414141"/>
-          <w:sz w:val="21"/>
-          <w:szCs w:val="21"/>
-        </w:rPr>
-        <w:t xml:space="preserve"> (The figures are from an older version of </w:t>
+        <w:t xml:space="preserve"> will see like this (The figures are from an older version of </w:t>
       </w:r>
       <w:proofErr w:type="spellStart"/>
       <w:r>
@@ -4856,25 +4833,7 @@
           <w:sz w:val="39"/>
           <w:szCs w:val="39"/>
         </w:rPr>
-        <w:t xml:space="preserve">Step </w:t>
-      </w:r>
-      <w:r>
-        <w:rPr>
-          <w:rFonts w:ascii="Helvetica Neue" w:hAnsi="Helvetica Neue"/>
-          <w:color w:val="222222"/>
-          <w:sz w:val="39"/>
-          <w:szCs w:val="39"/>
-        </w:rPr>
-        <w:t>9</w:t>
-      </w:r>
-      <w:r>
-        <w:rPr>
-          <w:rFonts w:ascii="Helvetica Neue" w:hAnsi="Helvetica Neue"/>
-          <w:color w:val="222222"/>
-          <w:sz w:val="39"/>
-          <w:szCs w:val="39"/>
-        </w:rPr>
-        <w:t>: </w:t>
+        <w:t>Step 9: </w:t>
       </w:r>
       <w:r>
         <w:rPr>
@@ -5099,6 +5058,7 @@
       <w:r>
         <w:rPr>
           <w:rFonts w:ascii="Helvetica Neue" w:hAnsi="Helvetica Neue"/>
+          <w:noProof/>
           <w:color w:val="414141"/>
           <w:sz w:val="21"/>
           <w:szCs w:val="21"/>
@@ -5197,6 +5157,7 @@
       <w:r>
         <w:rPr>
           <w:rFonts w:ascii="Helvetica Neue" w:hAnsi="Helvetica Neue"/>
+          <w:noProof/>
           <w:color w:val="414141"/>
           <w:sz w:val="21"/>
           <w:szCs w:val="21"/>
@@ -5295,6 +5256,7 @@
       <w:r>
         <w:rPr>
           <w:rFonts w:ascii="Helvetica Neue" w:hAnsi="Helvetica Neue"/>
+          <w:noProof/>
           <w:color w:val="414141"/>
           <w:sz w:val="21"/>
           <w:szCs w:val="21"/>
@@ -5392,6 +5354,7 @@
       <w:r>
         <w:rPr>
           <w:rFonts w:ascii="Helvetica Neue" w:hAnsi="Helvetica Neue"/>
+          <w:noProof/>
           <w:color w:val="414141"/>
           <w:sz w:val="21"/>
           <w:szCs w:val="21"/>
@@ -5994,6 +5957,7 @@
       <w:r>
         <w:rPr>
           <w:rFonts w:ascii="Helvetica Neue" w:hAnsi="Helvetica Neue"/>
+          <w:noProof/>
           <w:color w:val="414141"/>
           <w:sz w:val="21"/>
           <w:szCs w:val="21"/>
@@ -6092,6 +6056,7 @@
       <w:r>
         <w:rPr>
           <w:rFonts w:ascii="Helvetica Neue" w:hAnsi="Helvetica Neue"/>
+          <w:noProof/>
           <w:color w:val="414141"/>
           <w:sz w:val="21"/>
           <w:szCs w:val="21"/>
@@ -6176,31 +6141,34 @@
     </w:p>
     <w:p>
       <w:pPr>
-        <w:shd w:val="clear" w:color="auto" w:fill="FFFFFF"/>
-        <w:spacing w:after="225" w:line="276" w:lineRule="auto"/>
-        <w:textAlignment w:val="baseline"/>
-        <w:outlineLvl w:val="3"/>
-        <w:rPr>
-          <w:rFonts w:ascii="Helvetica Neue" w:eastAsia="Times New Roman" w:hAnsi="Helvetica Neue" w:cs="Arial"/>
-          <w:b/>
-          <w:bCs/>
-          <w:caps/>
-          <w:color w:val="5D5D5D"/>
-          <w:sz w:val="46"/>
-          <w:szCs w:val="46"/>
-        </w:rPr>
-      </w:pPr>
-      <w:r>
-        <w:rPr>
-          <w:rFonts w:ascii="Helvetica Neue" w:eastAsia="Times New Roman" w:hAnsi="Helvetica Neue" w:cs="Arial"/>
-          <w:b/>
-          <w:bCs/>
-          <w:caps/>
-          <w:color w:val="5D5D5D"/>
-          <w:sz w:val="46"/>
-          <w:szCs w:val="46"/>
-        </w:rPr>
-        <w:t>QUICK SETUP</w:t>
+        <w:pStyle w:val="Heading2"/>
+        <w:shd w:val="clear" w:color="auto" w:fill="FFFFFF"/>
+        <w:spacing w:before="0" w:line="276" w:lineRule="auto"/>
+        <w:textAlignment w:val="baseline"/>
+        <w:rPr>
+          <w:rFonts w:ascii="Helvetica Neue" w:hAnsi="Helvetica Neue"/>
+          <w:color w:val="222222"/>
+          <w:sz w:val="39"/>
+          <w:szCs w:val="39"/>
+        </w:rPr>
+      </w:pPr>
+      <w:r>
+        <w:rPr>
+          <w:rFonts w:ascii="Helvetica Neue" w:hAnsi="Helvetica Neue"/>
+          <w:color w:val="222222"/>
+          <w:sz w:val="39"/>
+          <w:szCs w:val="39"/>
+        </w:rPr>
+        <w:t>Step 10 - Q</w:t>
+      </w:r>
+      <w:r>
+        <w:rPr>
+          <w:rFonts w:ascii="Helvetica Neue" w:hAnsi="Helvetica Neue"/>
+          <w:color w:val="222222"/>
+          <w:sz w:val="39"/>
+          <w:szCs w:val="39"/>
+        </w:rPr>
+        <w:t>uick setup</w:t>
       </w:r>
     </w:p>
     <w:p>
@@ -6265,6 +6233,7 @@
       <w:r>
         <w:rPr>
           <w:rFonts w:ascii="Helvetica Neue" w:hAnsi="Helvetica Neue"/>
+          <w:noProof/>
           <w:color w:val="414141"/>
           <w:sz w:val="21"/>
           <w:szCs w:val="21"/>
@@ -6363,6 +6332,7 @@
       <w:r>
         <w:rPr>
           <w:rFonts w:ascii="Helvetica Neue" w:hAnsi="Helvetica Neue"/>
+          <w:noProof/>
           <w:color w:val="414141"/>
           <w:sz w:val="21"/>
           <w:szCs w:val="21"/>
@@ -6461,6 +6431,7 @@
       <w:r>
         <w:rPr>
           <w:rFonts w:ascii="Helvetica Neue" w:hAnsi="Helvetica Neue"/>
+          <w:noProof/>
           <w:color w:val="414141"/>
           <w:sz w:val="21"/>
           <w:szCs w:val="21"/>
@@ -6559,6 +6530,7 @@
       <w:r>
         <w:rPr>
           <w:rFonts w:ascii="Helvetica Neue" w:hAnsi="Helvetica Neue"/>
+          <w:noProof/>
           <w:color w:val="414141"/>
           <w:sz w:val="21"/>
           <w:szCs w:val="21"/>
@@ -6657,6 +6629,7 @@
       <w:r>
         <w:rPr>
           <w:rFonts w:ascii="Helvetica Neue" w:hAnsi="Helvetica Neue"/>
+          <w:noProof/>
           <w:color w:val="414141"/>
           <w:sz w:val="21"/>
           <w:szCs w:val="21"/>
@@ -6775,6 +6748,7 @@
       <w:r>
         <w:rPr>
           <w:rFonts w:ascii="Helvetica Neue" w:hAnsi="Helvetica Neue"/>
+          <w:noProof/>
           <w:color w:val="414141"/>
           <w:sz w:val="21"/>
           <w:szCs w:val="21"/>
@@ -6859,17 +6833,126 @@
     </w:p>
     <w:p>
       <w:pPr>
-        <w:pStyle w:val="NormalWeb"/>
-        <w:shd w:val="clear" w:color="auto" w:fill="FFFFFF"/>
-        <w:spacing w:before="0" w:beforeAutospacing="0" w:after="375" w:afterAutospacing="0" w:line="276" w:lineRule="auto"/>
-        <w:textAlignment w:val="baseline"/>
-        <w:rPr>
-          <w:rFonts w:ascii="Helvetica Neue" w:hAnsi="Helvetica Neue"/>
-          <w:color w:val="414141"/>
-          <w:sz w:val="21"/>
-          <w:szCs w:val="21"/>
-        </w:rPr>
-      </w:pPr>
+        <w:pStyle w:val="Heading2"/>
+        <w:shd w:val="clear" w:color="auto" w:fill="FFFFFF"/>
+        <w:spacing w:before="0" w:line="276" w:lineRule="auto"/>
+        <w:textAlignment w:val="baseline"/>
+        <w:rPr>
+          <w:rFonts w:ascii="Helvetica Neue" w:hAnsi="Helvetica Neue"/>
+          <w:color w:val="222222"/>
+          <w:sz w:val="39"/>
+          <w:szCs w:val="39"/>
+        </w:rPr>
+      </w:pPr>
+      <w:r>
+        <w:rPr>
+          <w:rFonts w:ascii="Helvetica Neue" w:hAnsi="Helvetica Neue"/>
+          <w:color w:val="222222"/>
+          <w:sz w:val="39"/>
+          <w:szCs w:val="39"/>
+        </w:rPr>
+        <w:t>Step 1</w:t>
+      </w:r>
+      <w:r>
+        <w:rPr>
+          <w:rFonts w:ascii="Helvetica Neue" w:hAnsi="Helvetica Neue"/>
+          <w:color w:val="222222"/>
+          <w:sz w:val="39"/>
+          <w:szCs w:val="39"/>
+        </w:rPr>
+        <w:t>1</w:t>
+      </w:r>
+      <w:r>
+        <w:rPr>
+          <w:rFonts w:ascii="Helvetica Neue" w:hAnsi="Helvetica Neue"/>
+          <w:color w:val="222222"/>
+          <w:sz w:val="39"/>
+          <w:szCs w:val="39"/>
+        </w:rPr>
+        <w:t xml:space="preserve"> </w:t>
+      </w:r>
+      <w:r>
+        <w:rPr>
+          <w:rFonts w:ascii="Helvetica Neue" w:hAnsi="Helvetica Neue"/>
+          <w:color w:val="222222"/>
+          <w:sz w:val="39"/>
+          <w:szCs w:val="39"/>
+        </w:rPr>
+        <w:t>–</w:t>
+      </w:r>
+      <w:r>
+        <w:rPr>
+          <w:rFonts w:ascii="Helvetica Neue" w:hAnsi="Helvetica Neue"/>
+          <w:color w:val="222222"/>
+          <w:sz w:val="39"/>
+          <w:szCs w:val="39"/>
+        </w:rPr>
+        <w:t xml:space="preserve"> </w:t>
+      </w:r>
+      <w:r>
+        <w:rPr>
+          <w:rFonts w:ascii="Helvetica Neue" w:hAnsi="Helvetica Neue"/>
+          <w:color w:val="222222"/>
+          <w:sz w:val="39"/>
+          <w:szCs w:val="39"/>
+        </w:rPr>
+        <w:t>Add some sample products</w:t>
+      </w:r>
+    </w:p>
+    <w:p/>
+    <w:p>
+      <w:pPr>
+        <w:pStyle w:val="NormalWeb"/>
+        <w:shd w:val="clear" w:color="auto" w:fill="FFFFFF"/>
+        <w:spacing w:before="0" w:beforeAutospacing="0" w:after="375" w:afterAutospacing="0" w:line="276" w:lineRule="auto"/>
+        <w:textAlignment w:val="baseline"/>
+        <w:rPr>
+          <w:rFonts w:ascii="Helvetica Neue" w:hAnsi="Helvetica Neue"/>
+          <w:color w:val="414141"/>
+          <w:sz w:val="21"/>
+          <w:szCs w:val="21"/>
+        </w:rPr>
+      </w:pPr>
+      <w:r>
+        <w:rPr>
+          <w:rFonts w:ascii="Helvetica Neue" w:hAnsi="Helvetica Neue"/>
+          <w:color w:val="414141"/>
+          <w:sz w:val="21"/>
+          <w:szCs w:val="21"/>
+        </w:rPr>
+        <w:t xml:space="preserve">Add some products to your new ecommerce website. You can </w:t>
+      </w:r>
+      <w:hyperlink r:id="rId57" w:history="1">
+        <w:r>
+          <w:rPr>
+            <w:rStyle w:val="Hyperlink"/>
+            <w:rFonts w:ascii="Helvetica Neue" w:hAnsi="Helvetica Neue"/>
+            <w:sz w:val="21"/>
+            <w:szCs w:val="21"/>
+          </w:rPr>
+          <w:t>use any free theme you like</w:t>
+        </w:r>
+      </w:hyperlink>
+      <w:r>
+        <w:rPr>
+          <w:rFonts w:ascii="Helvetica Neue" w:hAnsi="Helvetica Neue"/>
+          <w:color w:val="414141"/>
+          <w:sz w:val="21"/>
+          <w:szCs w:val="21"/>
+        </w:rPr>
+        <w:t>. You do not need to add many products or buy any extensions. Just try to understand how you can convert your WordPress using WooCommerce plugin and a theme to an online shop. At the end, share your online store front page. You can add this to your GitHub page as one of the labs you have done in this course.</w:t>
+      </w:r>
+      <w:bookmarkStart w:id="0" w:name="_GoBack"/>
+      <w:bookmarkEnd w:id="0"/>
+      <w:r>
+        <w:rPr>
+          <w:rFonts w:ascii="Helvetica Neue" w:hAnsi="Helvetica Neue"/>
+          <w:color w:val="414141"/>
+          <w:sz w:val="21"/>
+          <w:szCs w:val="21"/>
+        </w:rPr>
+        <w:t xml:space="preserve"> </w:t>
+      </w:r>
     </w:p>
     <w:sectPr>
       <w:pgSz w:w="12240" w:h="15840"/>
@@ -7195,6 +7278,7 @@
     <w:lsdException w:name="HTML Sample" w:semiHidden="1" w:unhideWhenUsed="1"/>
     <w:lsdException w:name="HTML Typewriter" w:semiHidden="1" w:unhideWhenUsed="1"/>
     <w:lsdException w:name="HTML Variable" w:semiHidden="1" w:unhideWhenUsed="1"/>
+    <w:lsdException w:name="Normal Table" w:semiHidden="1" w:unhideWhenUsed="1"/>
     <w:lsdException w:name="annotation subject" w:semiHidden="1" w:unhideWhenUsed="1"/>
     <w:lsdException w:name="No List" w:semiHidden="1" w:unhideWhenUsed="1"/>
     <w:lsdException w:name="Outline List 1" w:semiHidden="1" w:unhideWhenUsed="1"/>
@@ -7241,8 +7325,10 @@
     <w:lsdException w:name="Table Subtle 2" w:semiHidden="1" w:unhideWhenUsed="1"/>
     <w:lsdException w:name="Table Web 1" w:semiHidden="1" w:unhideWhenUsed="1"/>
     <w:lsdException w:name="Table Web 2" w:semiHidden="1" w:unhideWhenUsed="1"/>
+    <w:lsdException w:name="Table Web 3" w:semiHidden="1" w:unhideWhenUsed="1"/>
     <w:lsdException w:name="Balloon Text" w:semiHidden="1" w:unhideWhenUsed="1"/>
     <w:lsdException w:name="Table Grid" w:uiPriority="39"/>
+    <w:lsdException w:name="Table Theme" w:semiHidden="1" w:unhideWhenUsed="1"/>
     <w:lsdException w:name="Placeholder Text" w:semiHidden="1"/>
     <w:lsdException w:name="No Spacing" w:uiPriority="1" w:qFormat="1"/>
     <w:lsdException w:name="Light Shading" w:uiPriority="60"/>

</xml_diff>